<commit_message>
changed the author to me
</commit_message>
<xml_diff>
--- a/notulen/Minutes 10th of March 2015.docx
+++ b/notulen/Minutes 10th of March 2015.docx
@@ -24,7 +24,7 @@
       <w:r>
         <w:rPr>
           <w:noProof/>
-          <w:lang w:eastAsia="nl-NL"/>
+          <w:lang w:val="nl-NL" w:eastAsia="nl-NL"/>
         </w:rPr>
         <mc:AlternateContent>
           <mc:Choice Requires="wps">
@@ -439,33 +439,33 @@
         <w:rPr>
           <w:szCs w:val="24"/>
         </w:rPr>
-        <w:t>Keet M. (Maarten)</w:t>
-      </w:r>
-    </w:p>
-    <w:p>
-      <w:pPr>
-        <w:ind w:left="3540"/>
-      </w:pPr>
-      <w:r>
-        <w:rPr>
-          <w:szCs w:val="24"/>
-        </w:rPr>
-        <w:t xml:space="preserve">          </w:t>
-      </w:r>
-      <w:r>
-        <w:rPr>
-          <w:szCs w:val="24"/>
-        </w:rPr>
-        <w:t>Version 1</w:t>
-      </w:r>
-      <w:r>
-        <w:rPr>
-          <w:szCs w:val="24"/>
-        </w:rPr>
-        <w:t>.0</w:t>
+        <w:t>Stefan van den Berg</w:t>
       </w:r>
       <w:bookmarkStart w:id="0" w:name="_GoBack"/>
       <w:bookmarkEnd w:id="0"/>
+    </w:p>
+    <w:p>
+      <w:pPr>
+        <w:ind w:left="3540"/>
+      </w:pPr>
+      <w:r>
+        <w:rPr>
+          <w:szCs w:val="24"/>
+        </w:rPr>
+        <w:t xml:space="preserve">          </w:t>
+      </w:r>
+      <w:r>
+        <w:rPr>
+          <w:szCs w:val="24"/>
+        </w:rPr>
+        <w:t>Version 1</w:t>
+      </w:r>
+      <w:r>
+        <w:rPr>
+          <w:szCs w:val="24"/>
+        </w:rPr>
+        <w:t>.0</w:t>
+      </w:r>
       <w:r>
         <w:br w:type="page"/>
       </w:r>
@@ -482,12 +482,8 @@
       </w:r>
       <w:r>
         <w:br/>
-      </w:r>
-      <w:proofErr w:type="spellStart"/>
-      <w:r>
         <w:t>Dat</w:t>
       </w:r>
-      <w:proofErr w:type="spellEnd"/>
       <w:r>
         <w:br/>
         <w:t>Maarten</w:t>
@@ -502,14 +498,7 @@
       </w:r>
       <w:r>
         <w:br/>
-      </w:r>
-      <w:proofErr w:type="spellStart"/>
-      <w:r>
-        <w:t>Wigger</w:t>
-      </w:r>
-      <w:proofErr w:type="spellEnd"/>
-      <w:r>
-        <w:t>( 6 minutes late)</w:t>
+        <w:t>Wigger( 6 minutes late)</w:t>
       </w:r>
       <w:r>
         <w:br/>

</xml_diff>